<commit_message>
Add missing intervention plans from correspondence intervention
</commit_message>
<xml_diff>
--- a/frontend/public/templates/TEMPLATE_Correspondence-Form.docx
+++ b/frontend/public/templates/TEMPLATE_Correspondence-Form.docx
@@ -25,7 +25,25 @@
           <w:b/>
           <w:u w:val="single"/>
         </w:rPr>
-        <w:t>SMs, Families and SHGs  Intervention Plan</w:t>
+        <w:t xml:space="preserve">SMs, Families and </w:t>
+      </w:r>
+      <w:proofErr w:type="gramStart"/>
+      <w:r>
+        <w:rPr>
+          <w:rFonts w:ascii="Times New Roman" w:hAnsi="Times New Roman" w:cs="Times New Roman"/>
+          <w:b/>
+          <w:u w:val="single"/>
+        </w:rPr>
+        <w:t>SHGs  Intervention</w:t>
+      </w:r>
+      <w:proofErr w:type="gramEnd"/>
+      <w:r>
+        <w:rPr>
+          <w:rFonts w:ascii="Times New Roman" w:hAnsi="Times New Roman" w:cs="Times New Roman"/>
+          <w:b/>
+          <w:u w:val="single"/>
+        </w:rPr>
+        <w:t xml:space="preserve"> Plan</w:t>
       </w:r>
     </w:p>
     <w:p>
@@ -41,7 +59,11 @@
         <w:t>Name of Sponsored</w:t>
       </w:r>
       <w:r>
-        <w:t xml:space="preserve"> Member</w:t>
+        <w:t xml:space="preserve"> </w:t>
+      </w:r>
+      <w:proofErr w:type="gramStart"/>
+      <w:r>
+        <w:t>Member</w:t>
       </w:r>
       <w:r>
         <w:t>:</w:t>
@@ -53,13 +75,58 @@
         <w:rPr>
           <w:u w:val="single"/>
         </w:rPr>
-        <w:t>{last_name}, {first_name}</w:t>
+        <w:t>{</w:t>
+      </w:r>
+      <w:proofErr w:type="spellStart"/>
+      <w:proofErr w:type="gramEnd"/>
+      <w:r>
+        <w:rPr>
+          <w:u w:val="single"/>
+        </w:rPr>
+        <w:t>last_</w:t>
+      </w:r>
+      <w:proofErr w:type="gramStart"/>
+      <w:r>
+        <w:rPr>
+          <w:u w:val="single"/>
+        </w:rPr>
+        <w:t>name</w:t>
+      </w:r>
+      <w:proofErr w:type="spellEnd"/>
+      <w:r>
+        <w:rPr>
+          <w:u w:val="single"/>
+        </w:rPr>
+        <w:t>}, {</w:t>
+      </w:r>
+      <w:proofErr w:type="spellStart"/>
+      <w:proofErr w:type="gramEnd"/>
+      <w:r>
+        <w:rPr>
+          <w:u w:val="single"/>
+        </w:rPr>
+        <w:t>first_name</w:t>
+      </w:r>
+      <w:proofErr w:type="spellEnd"/>
+      <w:r>
+        <w:rPr>
+          <w:u w:val="single"/>
+        </w:rPr>
+        <w:t>}</w:t>
       </w:r>
       <w:r>
         <w:tab/>
       </w:r>
       <w:r>
-        <w:t>{middle_name}</w:t>
+        <w:t>{</w:t>
+      </w:r>
+      <w:proofErr w:type="spellStart"/>
+      <w:r>
+        <w:t>middle_name</w:t>
+      </w:r>
+      <w:proofErr w:type="spellEnd"/>
+      <w:r>
+        <w:t>}</w:t>
       </w:r>
       <w:r>
         <w:tab/>
@@ -71,7 +138,15 @@
         <w:t>CH ID #:</w:t>
       </w:r>
       <w:r>
-        <w:t xml:space="preserve"> {sm_number}</w:t>
+        <w:t xml:space="preserve"> {</w:t>
+      </w:r>
+      <w:proofErr w:type="spellStart"/>
+      <w:r>
+        <w:t>sm_number</w:t>
+      </w:r>
+      <w:proofErr w:type="spellEnd"/>
+      <w:r>
+        <w:t>}</w:t>
       </w:r>
       <w:r>
         <w:t xml:space="preserve"> </w:t>
@@ -84,7 +159,11 @@
         </w:rPr>
       </w:pPr>
       <w:r>
-        <w:t>Date of Birth:</w:t>
+        <w:t xml:space="preserve">Date of </w:t>
+      </w:r>
+      <w:proofErr w:type="gramStart"/>
+      <w:r>
+        <w:t>Birth:</w:t>
       </w:r>
       <w:r>
         <w:t xml:space="preserve"> </w:t>
@@ -95,8 +174,10 @@
         </w:rPr>
         <w:t>{dob}</w:t>
       </w:r>
+      <w:proofErr w:type="gramEnd"/>
     </w:p>
     <w:p>
+      <w:proofErr w:type="gramStart"/>
       <w:r>
         <w:t>Address</w:t>
       </w:r>
@@ -107,7 +188,22 @@
         <w:rPr>
           <w:u w:val="single"/>
         </w:rPr>
-        <w:t>{present_address}</w:t>
+        <w:t>{</w:t>
+      </w:r>
+      <w:proofErr w:type="spellStart"/>
+      <w:proofErr w:type="gramEnd"/>
+      <w:r>
+        <w:rPr>
+          <w:u w:val="single"/>
+        </w:rPr>
+        <w:t>present_address</w:t>
+      </w:r>
+      <w:proofErr w:type="spellEnd"/>
+      <w:r>
+        <w:rPr>
+          <w:u w:val="single"/>
+        </w:rPr>
+        <w:t>}</w:t>
       </w:r>
       <w:r>
         <w:tab/>
@@ -120,7 +216,21 @@
         <w:rPr>
           <w:u w:val="single"/>
         </w:rPr>
-        <w:t>{spu}</w:t>
+        <w:t>{</w:t>
+      </w:r>
+      <w:proofErr w:type="spellStart"/>
+      <w:r>
+        <w:rPr>
+          <w:u w:val="single"/>
+        </w:rPr>
+        <w:t>spu</w:t>
+      </w:r>
+      <w:proofErr w:type="spellEnd"/>
+      <w:r>
+        <w:rPr>
+          <w:u w:val="single"/>
+        </w:rPr>
+        <w:t>}</w:t>
       </w:r>
     </w:p>
     <w:p>
@@ -131,7 +241,11 @@
         </w:rPr>
       </w:pPr>
       <w:r>
-        <w:t>Name of Sponsor</w:t>
+        <w:t xml:space="preserve">Name of </w:t>
+      </w:r>
+      <w:proofErr w:type="gramStart"/>
+      <w:r>
+        <w:t>Sponsor</w:t>
       </w:r>
       <w:r>
         <w:t xml:space="preserve">: </w:t>
@@ -140,14 +254,33 @@
         <w:rPr>
           <w:u w:val="single"/>
         </w:rPr>
-        <w:t>{name_of_sponsor}</w:t>
+        <w:t>{</w:t>
+      </w:r>
+      <w:proofErr w:type="spellStart"/>
+      <w:proofErr w:type="gramEnd"/>
+      <w:r>
+        <w:rPr>
+          <w:u w:val="single"/>
+        </w:rPr>
+        <w:t>name_of_sponsor</w:t>
+      </w:r>
+      <w:proofErr w:type="spellEnd"/>
+      <w:r>
+        <w:rPr>
+          <w:u w:val="single"/>
+        </w:rPr>
+        <w:t>}</w:t>
       </w:r>
       <w:r>
         <w:tab/>
       </w:r>
       <w:r>
         <w:tab/>
-        <w:t>Date of Sponsorship:</w:t>
+        <w:t xml:space="preserve">Date of </w:t>
+      </w:r>
+      <w:proofErr w:type="gramStart"/>
+      <w:r>
+        <w:t>Sponsorship:</w:t>
       </w:r>
       <w:r>
         <w:t xml:space="preserve"> </w:t>
@@ -158,12 +291,15 @@
         </w:rPr>
         <w:t>{</w:t>
       </w:r>
+      <w:proofErr w:type="spellStart"/>
+      <w:proofErr w:type="gramEnd"/>
       <w:r>
         <w:rPr>
           <w:u w:val="single"/>
         </w:rPr>
         <w:t>date_of_sponsorship</w:t>
       </w:r>
+      <w:proofErr w:type="spellEnd"/>
       <w:r>
         <w:rPr>
           <w:u w:val="single"/>
@@ -173,7 +309,7 @@
     </w:p>
     <w:tbl>
       <w:tblPr>
-        <w:tblW w:w="10710" w:type="dxa"/>
+        <w:tblW w:w="10908" w:type="dxa"/>
         <w:tblInd w:w="108" w:type="dxa"/>
         <w:tblBorders>
           <w:top w:val="single" w:sz="4" w:space="0" w:color="auto"/>
@@ -186,7 +322,10 @@
         <w:tblLook w:val="04A0" w:firstRow="1" w:lastRow="0" w:firstColumn="1" w:lastColumn="0" w:noHBand="0" w:noVBand="1"/>
       </w:tblPr>
       <w:tblGrid>
-        <w:gridCol w:w="10710"/>
+        <w:gridCol w:w="3261"/>
+        <w:gridCol w:w="2268"/>
+        <w:gridCol w:w="2890"/>
+        <w:gridCol w:w="2489"/>
       </w:tblGrid>
       <w:tr>
         <w:trPr>
@@ -194,7 +333,8 @@
         </w:trPr>
         <w:tc>
           <w:tcPr>
-            <w:tcW w:w="10710" w:type="dxa"/>
+            <w:tcW w:w="10908" w:type="dxa"/>
+            <w:gridSpan w:val="4"/>
           </w:tcPr>
           <w:p>
             <w:pPr>
@@ -203,17 +343,40 @@
                 <w:b/>
               </w:rPr>
             </w:pPr>
-            <w:r>
-              <w:rPr>
-                <w:b/>
-              </w:rPr>
-              <w:t>SM’s  identified /expressed problem or  need :</w:t>
+            <w:proofErr w:type="gramStart"/>
+            <w:r>
+              <w:rPr>
+                <w:b/>
+              </w:rPr>
+              <w:t>SM’s  identified</w:t>
+            </w:r>
+            <w:proofErr w:type="gramEnd"/>
+            <w:r>
+              <w:rPr>
+                <w:b/>
+              </w:rPr>
+              <w:t xml:space="preserve"> /expressed problem </w:t>
+            </w:r>
+            <w:proofErr w:type="gramStart"/>
+            <w:r>
+              <w:rPr>
+                <w:b/>
+              </w:rPr>
+              <w:t>or  need</w:t>
+            </w:r>
+            <w:proofErr w:type="gramEnd"/>
+            <w:r>
+              <w:rPr>
+                <w:b/>
+              </w:rPr>
+              <w:t xml:space="preserve"> :</w:t>
             </w:r>
           </w:p>
           <w:p>
             <w:pPr>
-              <w:rPr>
-                <w:bCs/>
+              <w:ind w:left="150"/>
+              <w:rPr>
+                <w:b/>
               </w:rPr>
             </w:pPr>
             <w:r>
@@ -222,12 +385,14 @@
               </w:rPr>
               <w:t>{</w:t>
             </w:r>
+            <w:proofErr w:type="spellStart"/>
             <w:r>
               <w:rPr>
                 <w:bCs/>
               </w:rPr>
               <w:t>identified_problem</w:t>
             </w:r>
+            <w:proofErr w:type="spellEnd"/>
             <w:r>
               <w:rPr>
                 <w:bCs/>
@@ -243,7 +408,8 @@
         </w:trPr>
         <w:tc>
           <w:tcPr>
-            <w:tcW w:w="10710" w:type="dxa"/>
+            <w:tcW w:w="10908" w:type="dxa"/>
+            <w:gridSpan w:val="4"/>
           </w:tcPr>
           <w:p>
             <w:pPr>
@@ -263,7 +429,7 @@
             <w:pPr>
               <w:ind w:left="150"/>
               <w:rPr>
-                <w:bCs/>
+                <w:b/>
               </w:rPr>
             </w:pPr>
             <w:r>
@@ -272,12 +438,14 @@
               </w:rPr>
               <w:t>{</w:t>
             </w:r>
+            <w:proofErr w:type="spellStart"/>
             <w:r>
               <w:rPr>
                 <w:bCs/>
               </w:rPr>
               <w:t>assesment</w:t>
             </w:r>
+            <w:proofErr w:type="spellEnd"/>
             <w:r>
               <w:rPr>
                 <w:bCs/>
@@ -293,7 +461,8 @@
         </w:trPr>
         <w:tc>
           <w:tcPr>
-            <w:tcW w:w="10710" w:type="dxa"/>
+            <w:tcW w:w="10908" w:type="dxa"/>
+            <w:gridSpan w:val="4"/>
           </w:tcPr>
           <w:p>
             <w:pPr>
@@ -306,14 +475,28 @@
               <w:rPr>
                 <w:b/>
               </w:rPr>
-              <w:t xml:space="preserve">Objective/s :   </w:t>
+              <w:t>Objective/</w:t>
+            </w:r>
+            <w:proofErr w:type="gramStart"/>
+            <w:r>
+              <w:rPr>
+                <w:b/>
+              </w:rPr>
+              <w:t>s :</w:t>
+            </w:r>
+            <w:proofErr w:type="gramEnd"/>
+            <w:r>
+              <w:rPr>
+                <w:b/>
+              </w:rPr>
+              <w:t xml:space="preserve">   </w:t>
             </w:r>
           </w:p>
           <w:p>
             <w:pPr>
               <w:ind w:left="150"/>
               <w:rPr>
-                <w:bCs/>
+                <w:b/>
               </w:rPr>
             </w:pPr>
             <w:r>
@@ -333,6 +516,254 @@
                 <w:bCs/>
               </w:rPr>
               <w:t>}</w:t>
+            </w:r>
+          </w:p>
+        </w:tc>
+      </w:tr>
+      <w:tr>
+        <w:trPr>
+          <w:trHeight w:val="342"/>
+        </w:trPr>
+        <w:tc>
+          <w:tcPr>
+            <w:tcW w:w="3261" w:type="dxa"/>
+          </w:tcPr>
+          <w:p>
+            <w:pPr>
+              <w:ind w:left="150"/>
+              <w:rPr>
+                <w:b/>
+              </w:rPr>
+            </w:pPr>
+            <w:r>
+              <w:rPr>
+                <w:b/>
+              </w:rPr>
+              <w:t>Actions</w:t>
+            </w:r>
+          </w:p>
+        </w:tc>
+        <w:tc>
+          <w:tcPr>
+            <w:tcW w:w="2268" w:type="dxa"/>
+          </w:tcPr>
+          <w:p>
+            <w:pPr>
+              <w:ind w:left="150"/>
+              <w:rPr>
+                <w:b/>
+              </w:rPr>
+            </w:pPr>
+            <w:r>
+              <w:rPr>
+                <w:b/>
+              </w:rPr>
+              <w:t>Time Frame</w:t>
+            </w:r>
+          </w:p>
+        </w:tc>
+        <w:tc>
+          <w:tcPr>
+            <w:tcW w:w="2890" w:type="dxa"/>
+          </w:tcPr>
+          <w:p>
+            <w:pPr>
+              <w:ind w:left="150"/>
+              <w:rPr>
+                <w:b/>
+              </w:rPr>
+            </w:pPr>
+            <w:r>
+              <w:rPr>
+                <w:b/>
+              </w:rPr>
+              <w:t>Results</w:t>
+            </w:r>
+          </w:p>
+        </w:tc>
+        <w:tc>
+          <w:tcPr>
+            <w:tcW w:w="2489" w:type="dxa"/>
+          </w:tcPr>
+          <w:p>
+            <w:pPr>
+              <w:ind w:left="150"/>
+              <w:rPr>
+                <w:b/>
+              </w:rPr>
+            </w:pPr>
+            <w:r>
+              <w:rPr>
+                <w:b/>
+              </w:rPr>
+              <w:t>Person Responsible</w:t>
+            </w:r>
+          </w:p>
+        </w:tc>
+      </w:tr>
+      <w:tr>
+        <w:trPr>
+          <w:trHeight w:val="735"/>
+        </w:trPr>
+        <w:tc>
+          <w:tcPr>
+            <w:tcW w:w="3261" w:type="dxa"/>
+          </w:tcPr>
+          <w:p>
+            <w:pPr>
+              <w:ind w:left="150"/>
+              <w:rPr>
+                <w:bCs/>
+              </w:rPr>
+            </w:pPr>
+            <w:r>
+              <w:rPr>
+                <w:bCs/>
+              </w:rPr>
+              <w:t>{#</w:t>
+            </w:r>
+            <w:r>
+              <w:rPr>
+                <w:bCs/>
+              </w:rPr>
+              <w:t>intervention_</w:t>
+            </w:r>
+            <w:proofErr w:type="gramStart"/>
+            <w:r>
+              <w:rPr>
+                <w:bCs/>
+              </w:rPr>
+              <w:t>plans</w:t>
+            </w:r>
+            <w:r>
+              <w:rPr>
+                <w:bCs/>
+              </w:rPr>
+              <w:t>}{</w:t>
+            </w:r>
+            <w:proofErr w:type="gramEnd"/>
+            <w:r>
+              <w:rPr>
+                <w:bCs/>
+              </w:rPr>
+              <w:t>action</w:t>
+            </w:r>
+            <w:r>
+              <w:rPr>
+                <w:bCs/>
+              </w:rPr>
+              <w:t>}</w:t>
+            </w:r>
+          </w:p>
+        </w:tc>
+        <w:tc>
+          <w:tcPr>
+            <w:tcW w:w="2268" w:type="dxa"/>
+          </w:tcPr>
+          <w:p>
+            <w:pPr>
+              <w:ind w:left="150"/>
+              <w:rPr>
+                <w:bCs/>
+              </w:rPr>
+            </w:pPr>
+            <w:r>
+              <w:rPr>
+                <w:bCs/>
+              </w:rPr>
+              <w:t>{</w:t>
+            </w:r>
+            <w:proofErr w:type="spellStart"/>
+            <w:r>
+              <w:rPr>
+                <w:bCs/>
+              </w:rPr>
+              <w:t>time_frame</w:t>
+            </w:r>
+            <w:proofErr w:type="spellEnd"/>
+            <w:r>
+              <w:rPr>
+                <w:bCs/>
+              </w:rPr>
+              <w:t>}</w:t>
+            </w:r>
+          </w:p>
+        </w:tc>
+        <w:tc>
+          <w:tcPr>
+            <w:tcW w:w="2890" w:type="dxa"/>
+          </w:tcPr>
+          <w:p>
+            <w:pPr>
+              <w:ind w:left="150"/>
+              <w:rPr>
+                <w:bCs/>
+              </w:rPr>
+            </w:pPr>
+            <w:r>
+              <w:rPr>
+                <w:bCs/>
+              </w:rPr>
+              <w:t>{</w:t>
+            </w:r>
+            <w:r>
+              <w:rPr>
+                <w:bCs/>
+              </w:rPr>
+              <w:t>results</w:t>
+            </w:r>
+            <w:r>
+              <w:rPr>
+                <w:bCs/>
+              </w:rPr>
+              <w:t>}</w:t>
+            </w:r>
+          </w:p>
+        </w:tc>
+        <w:tc>
+          <w:tcPr>
+            <w:tcW w:w="2489" w:type="dxa"/>
+          </w:tcPr>
+          <w:p>
+            <w:pPr>
+              <w:ind w:left="150"/>
+              <w:rPr>
+                <w:bCs/>
+              </w:rPr>
+            </w:pPr>
+            <w:r>
+              <w:rPr>
+                <w:bCs/>
+              </w:rPr>
+              <w:t>{</w:t>
+            </w:r>
+            <w:proofErr w:type="spellStart"/>
+            <w:r>
+              <w:rPr>
+                <w:bCs/>
+              </w:rPr>
+              <w:t>person_</w:t>
+            </w:r>
+            <w:proofErr w:type="gramStart"/>
+            <w:r>
+              <w:rPr>
+                <w:bCs/>
+              </w:rPr>
+              <w:t>responsible</w:t>
+            </w:r>
+            <w:proofErr w:type="spellEnd"/>
+            <w:r>
+              <w:rPr>
+                <w:bCs/>
+              </w:rPr>
+              <w:t>}{</w:t>
+            </w:r>
+            <w:proofErr w:type="gramEnd"/>
+            <w:r>
+              <w:rPr>
+                <w:bCs/>
+              </w:rPr>
+              <w:t>/}</w:t>
             </w:r>
           </w:p>
         </w:tc>
@@ -343,7 +774,8 @@
         </w:trPr>
         <w:tc>
           <w:tcPr>
-            <w:tcW w:w="10710" w:type="dxa"/>
+            <w:tcW w:w="10908" w:type="dxa"/>
+            <w:gridSpan w:val="4"/>
           </w:tcPr>
           <w:p>
             <w:pPr>
@@ -365,13 +797,31 @@
                 <w:i/>
                 <w:iCs/>
               </w:rPr>
-              <w:t xml:space="preserve">(Indicate if SM’s case need a Case conference)  </w:t>
+              <w:t xml:space="preserve">(Indicate if SM’s case </w:t>
+            </w:r>
+            <w:proofErr w:type="gramStart"/>
+            <w:r>
+              <w:rPr>
+                <w:bCs/>
+                <w:i/>
+                <w:iCs/>
+              </w:rPr>
+              <w:t>need</w:t>
+            </w:r>
+            <w:proofErr w:type="gramEnd"/>
+            <w:r>
+              <w:rPr>
+                <w:bCs/>
+                <w:i/>
+                <w:iCs/>
+              </w:rPr>
+              <w:t xml:space="preserve"> a Case conference)  </w:t>
             </w:r>
           </w:p>
           <w:p>
             <w:pPr>
               <w:rPr>
-                <w:bCs/>
+                <w:b/>
               </w:rPr>
             </w:pPr>
             <w:r>
@@ -423,6 +873,7 @@
       <w:pPr>
         <w:pStyle w:val="NoSpacing"/>
       </w:pPr>
+      <w:proofErr w:type="gramStart"/>
       <w:r>
         <w:t>____________________________</w:t>
       </w:r>
@@ -432,7 +883,11 @@
       </w:r>
       <w:r>
         <w:tab/>
-        <w:t xml:space="preserve"> ________________________________</w:t>
+        <w:t xml:space="preserve"> </w:t>
+      </w:r>
+      <w:proofErr w:type="gramEnd"/>
+      <w:r>
+        <w:t>________________________________</w:t>
       </w:r>
     </w:p>
     <w:p>

</xml_diff>